<commit_message>
bug fixes (for highlights and questions in export files)
</commit_message>
<xml_diff>
--- a/Processed/llama3.1/cai_media_analysis_AI is not smarter than humans _ Updated 08 April 2023.docx
+++ b/Processed/llama3.1/cai_media_analysis_AI is not smarter than humans _ Updated 08 April 2023.docx
@@ -133,7 +133,17 @@
     </w:p>
     <w:p>
       <w:r>
-        <w:t>#7cc867#fb5b89#f9cd59</w:t>
+        <w:t>#7cc867: 29</w:t>
+      </w:r>
+    </w:p>
+    <w:p>
+      <w:r>
+        <w:t>#fb5b89: 29</w:t>
+      </w:r>
+    </w:p>
+    <w:p>
+      <w:r>
+        <w:t>#f9cd59: 19</w:t>
       </w:r>
     </w:p>
     <w:p>

</xml_diff>